<commit_message>
MANY updates, but the best one is un-breaking break_into_list_of_words()
</commit_message>
<xml_diff>
--- a/grading_criteria_for_DAT-119.docx
+++ b/grading_criteria_for_DAT-119.docx
@@ -3,23 +3,1112 @@
 <w:document xmlns:wpc="http://schemas.microsoft.com/office/word/2010/wordprocessingCanvas" xmlns:cx="http://schemas.microsoft.com/office/drawing/2014/chartex" xmlns:cx1="http://schemas.microsoft.com/office/drawing/2015/9/8/chartex" xmlns:cx2="http://schemas.microsoft.com/office/drawing/2015/10/21/chartex" xmlns:cx3="http://schemas.microsoft.com/office/drawing/2016/5/9/chartex" xmlns:cx4="http://schemas.microsoft.com/office/drawing/2016/5/10/chartex" xmlns:cx5="http://schemas.microsoft.com/office/drawing/2016/5/11/chartex" xmlns:cx6="http://schemas.microsoft.com/office/drawing/2016/5/12/chartex" xmlns:cx7="http://schemas.microsoft.com/office/drawing/2016/5/13/chartex" xmlns:cx8="http://schemas.microsoft.com/office/drawing/2016/5/14/chartex" xmlns:mc="http://schemas.openxmlformats.org/markup-compatibility/2006" xmlns:aink="http://schemas.microsoft.com/office/drawing/2016/ink" xmlns:am3d="http://schemas.microsoft.com/office/drawing/2017/model3d" xmlns:o="urn:schemas-microsoft-com:office:office" xmlns:r="http://schemas.openxmlformats.org/officeDocument/2006/relationships" xmlns:m="http://schemas.openxmlformats.org/officeDocument/2006/math" xmlns:v="urn:schemas-microsoft-com:vml" xmlns:wp14="http://schemas.microsoft.com/office/word/2010/wordprocessingDrawing" xmlns:wp="http://schemas.openxmlformats.org/drawingml/2006/wordprocessingDrawing" xmlns:w10="urn:schemas-microsoft-com:office:word" xmlns:w="http://schemas.openxmlformats.org/wordprocessingml/2006/main" xmlns:w14="http://schemas.microsoft.com/office/word/2010/wordml" xmlns:w15="http://schemas.microsoft.com/office/word/2012/wordml" xmlns:w16cid="http://schemas.microsoft.com/office/word/2016/wordml/cid" xmlns:w16se="http://schemas.microsoft.com/office/word/2015/wordml/symex" xmlns:wpg="http://schemas.microsoft.com/office/word/2010/wordprocessingGroup" xmlns:wpi="http://schemas.microsoft.com/office/word/2010/wordprocessingInk" xmlns:wne="http://schemas.microsoft.com/office/word/2006/wordml" xmlns:wps="http://schemas.microsoft.com/office/word/2010/wordprocessingShape" mc:Ignorable="w14 w15 w16se w16cid wp14">
   <w:body>
     <w:p>
-      <w:pPr>
-        <w:pStyle w:val="Heading1"/>
-      </w:pPr>
-      <w:r>
-        <w:t>Grading criteria for DAT-119, Python 1</w:t>
-      </w:r>
-    </w:p>
-    <w:p/>
-    <w:p>
-      <w:r>
-        <w:t>Each assignment is worth 45 points</w:t>
+      <w:r>
+        <w:t xml:space="preserve">Each assignment is worth </w:t>
+      </w:r>
+      <w:r>
+        <w:t>3</w:t>
+      </w:r>
+      <w:r>
+        <w:t>5 points</w:t>
       </w:r>
     </w:p>
     <w:p>
       <w:r>
-        <w:t>The planning document is worth 10 points</w:t>
-      </w:r>
+        <w:t>If there’s only one problem</w:t>
+      </w:r>
+    </w:p>
+    <w:tbl>
+      <w:tblPr>
+        <w:tblW w:w="0" w:type="auto"/>
+        <w:tblCellSpacing w:w="0" w:type="dxa"/>
+        <w:tblBorders>
+          <w:top w:val="single" w:sz="4" w:space="0" w:color="auto"/>
+          <w:left w:val="single" w:sz="4" w:space="0" w:color="auto"/>
+          <w:bottom w:val="single" w:sz="4" w:space="0" w:color="auto"/>
+          <w:right w:val="single" w:sz="4" w:space="0" w:color="auto"/>
+          <w:insideH w:val="single" w:sz="4" w:space="0" w:color="auto"/>
+          <w:insideV w:val="single" w:sz="4" w:space="0" w:color="auto"/>
+        </w:tblBorders>
+        <w:tblCellMar>
+          <w:top w:w="15" w:type="dxa"/>
+          <w:left w:w="15" w:type="dxa"/>
+          <w:bottom w:w="15" w:type="dxa"/>
+          <w:right w:w="15" w:type="dxa"/>
+        </w:tblCellMar>
+        <w:tblLook w:val="04A0" w:firstRow="1" w:lastRow="0" w:firstColumn="1" w:lastColumn="0" w:noHBand="0" w:noVBand="1"/>
+      </w:tblPr>
+      <w:tblGrid>
+        <w:gridCol w:w="1674"/>
+        <w:gridCol w:w="1689"/>
+        <w:gridCol w:w="3160"/>
+        <w:gridCol w:w="2827"/>
+      </w:tblGrid>
+      <w:tr>
+        <w:trPr>
+          <w:tblHeader/>
+          <w:tblCellSpacing w:w="0" w:type="dxa"/>
+        </w:trPr>
+        <w:tc>
+          <w:tcPr>
+            <w:tcW w:w="0" w:type="auto"/>
+            <w:shd w:val="clear" w:color="auto" w:fill="D9E2F3" w:themeFill="accent1" w:themeFillTint="33"/>
+            <w:vAlign w:val="center"/>
+            <w:hideMark/>
+          </w:tcPr>
+          <w:p>
+            <w:pPr>
+              <w:spacing w:after="0" w:line="240" w:lineRule="auto"/>
+              <w:rPr>
+                <w:rFonts w:ascii="Times New Roman" w:eastAsia="Times New Roman" w:hAnsi="Times New Roman" w:cs="Times New Roman"/>
+                <w:b/>
+                <w:sz w:val="24"/>
+                <w:szCs w:val="24"/>
+              </w:rPr>
+            </w:pPr>
+            <w:r>
+              <w:rPr>
+                <w:rFonts w:ascii="Times New Roman" w:eastAsia="Times New Roman" w:hAnsi="Times New Roman" w:cs="Times New Roman"/>
+                <w:b/>
+                <w:sz w:val="24"/>
+                <w:szCs w:val="24"/>
+              </w:rPr>
+              <w:t> </w:t>
+            </w:r>
+          </w:p>
+        </w:tc>
+        <w:tc>
+          <w:tcPr>
+            <w:tcW w:w="0" w:type="auto"/>
+            <w:gridSpan w:val="3"/>
+            <w:shd w:val="clear" w:color="auto" w:fill="D9E2F3" w:themeFill="accent1" w:themeFillTint="33"/>
+            <w:vAlign w:val="center"/>
+            <w:hideMark/>
+          </w:tcPr>
+          <w:p>
+            <w:pPr>
+              <w:spacing w:after="0" w:line="240" w:lineRule="auto"/>
+              <w:rPr>
+                <w:rFonts w:ascii="Times New Roman" w:eastAsia="Times New Roman" w:hAnsi="Times New Roman" w:cs="Times New Roman"/>
+                <w:b/>
+                <w:sz w:val="24"/>
+                <w:szCs w:val="24"/>
+              </w:rPr>
+            </w:pPr>
+            <w:r>
+              <w:rPr>
+                <w:rFonts w:ascii="Times New Roman" w:eastAsia="Times New Roman" w:hAnsi="Times New Roman" w:cs="Times New Roman"/>
+                <w:b/>
+                <w:sz w:val="24"/>
+                <w:szCs w:val="24"/>
+              </w:rPr>
+              <w:t xml:space="preserve">Levels of Achievement </w:t>
+            </w:r>
+          </w:p>
+        </w:tc>
+      </w:tr>
+      <w:tr>
+        <w:trPr>
+          <w:tblHeader/>
+          <w:tblCellSpacing w:w="0" w:type="dxa"/>
+        </w:trPr>
+        <w:tc>
+          <w:tcPr>
+            <w:tcW w:w="0" w:type="auto"/>
+            <w:shd w:val="clear" w:color="auto" w:fill="D9E2F3" w:themeFill="accent1" w:themeFillTint="33"/>
+            <w:vAlign w:val="center"/>
+            <w:hideMark/>
+          </w:tcPr>
+          <w:p>
+            <w:pPr>
+              <w:spacing w:after="0" w:line="240" w:lineRule="auto"/>
+              <w:rPr>
+                <w:rFonts w:ascii="Times New Roman" w:eastAsia="Times New Roman" w:hAnsi="Times New Roman" w:cs="Times New Roman"/>
+                <w:b/>
+                <w:bCs/>
+                <w:sz w:val="24"/>
+                <w:szCs w:val="24"/>
+              </w:rPr>
+            </w:pPr>
+            <w:r>
+              <w:rPr>
+                <w:rFonts w:ascii="Times New Roman" w:eastAsia="Times New Roman" w:hAnsi="Times New Roman" w:cs="Times New Roman"/>
+                <w:b/>
+                <w:bCs/>
+                <w:sz w:val="24"/>
+                <w:szCs w:val="24"/>
+              </w:rPr>
+              <w:t xml:space="preserve">Criteria </w:t>
+            </w:r>
+          </w:p>
+        </w:tc>
+        <w:tc>
+          <w:tcPr>
+            <w:tcW w:w="0" w:type="auto"/>
+            <w:shd w:val="clear" w:color="auto" w:fill="FBE4D5" w:themeFill="accent2" w:themeFillTint="33"/>
+            <w:vAlign w:val="center"/>
+            <w:hideMark/>
+          </w:tcPr>
+          <w:p>
+            <w:pPr>
+              <w:spacing w:after="0" w:line="240" w:lineRule="auto"/>
+              <w:rPr>
+                <w:rFonts w:ascii="Times New Roman" w:eastAsia="Times New Roman" w:hAnsi="Times New Roman" w:cs="Times New Roman"/>
+                <w:b/>
+                <w:bCs/>
+                <w:sz w:val="24"/>
+                <w:szCs w:val="24"/>
+              </w:rPr>
+            </w:pPr>
+            <w:r>
+              <w:rPr>
+                <w:rFonts w:ascii="Times New Roman" w:eastAsia="Times New Roman" w:hAnsi="Times New Roman" w:cs="Times New Roman"/>
+                <w:b/>
+                <w:bCs/>
+                <w:sz w:val="24"/>
+                <w:szCs w:val="24"/>
+              </w:rPr>
+              <w:t xml:space="preserve">No/Not attempted </w:t>
+            </w:r>
+          </w:p>
+        </w:tc>
+        <w:tc>
+          <w:tcPr>
+            <w:tcW w:w="0" w:type="auto"/>
+            <w:shd w:val="clear" w:color="auto" w:fill="FFF2CC" w:themeFill="accent4" w:themeFillTint="33"/>
+            <w:vAlign w:val="center"/>
+            <w:hideMark/>
+          </w:tcPr>
+          <w:p>
+            <w:pPr>
+              <w:spacing w:after="0" w:line="240" w:lineRule="auto"/>
+              <w:rPr>
+                <w:rFonts w:ascii="Times New Roman" w:eastAsia="Times New Roman" w:hAnsi="Times New Roman" w:cs="Times New Roman"/>
+                <w:b/>
+                <w:bCs/>
+                <w:sz w:val="24"/>
+                <w:szCs w:val="24"/>
+              </w:rPr>
+            </w:pPr>
+            <w:r>
+              <w:rPr>
+                <w:rFonts w:ascii="Times New Roman" w:eastAsia="Times New Roman" w:hAnsi="Times New Roman" w:cs="Times New Roman"/>
+                <w:b/>
+                <w:bCs/>
+                <w:sz w:val="24"/>
+                <w:szCs w:val="24"/>
+              </w:rPr>
+              <w:t xml:space="preserve">Needs work </w:t>
+            </w:r>
+          </w:p>
+        </w:tc>
+        <w:tc>
+          <w:tcPr>
+            <w:tcW w:w="0" w:type="auto"/>
+            <w:shd w:val="clear" w:color="auto" w:fill="E2EFD9" w:themeFill="accent6" w:themeFillTint="33"/>
+            <w:vAlign w:val="center"/>
+            <w:hideMark/>
+          </w:tcPr>
+          <w:p>
+            <w:pPr>
+              <w:spacing w:after="0" w:line="240" w:lineRule="auto"/>
+              <w:rPr>
+                <w:rFonts w:ascii="Times New Roman" w:eastAsia="Times New Roman" w:hAnsi="Times New Roman" w:cs="Times New Roman"/>
+                <w:b/>
+                <w:bCs/>
+                <w:sz w:val="24"/>
+                <w:szCs w:val="24"/>
+              </w:rPr>
+            </w:pPr>
+            <w:r>
+              <w:rPr>
+                <w:rFonts w:ascii="Times New Roman" w:eastAsia="Times New Roman" w:hAnsi="Times New Roman" w:cs="Times New Roman"/>
+                <w:b/>
+                <w:bCs/>
+                <w:sz w:val="24"/>
+                <w:szCs w:val="24"/>
+              </w:rPr>
+              <w:t xml:space="preserve">Success! </w:t>
+            </w:r>
+          </w:p>
+        </w:tc>
+      </w:tr>
+      <w:tr>
+        <w:trPr>
+          <w:trHeight w:val="1550"/>
+          <w:tblCellSpacing w:w="0" w:type="dxa"/>
+        </w:trPr>
+        <w:tc>
+          <w:tcPr>
+            <w:tcW w:w="0" w:type="auto"/>
+            <w:shd w:val="clear" w:color="auto" w:fill="D9E2F3" w:themeFill="accent1" w:themeFillTint="33"/>
+            <w:vAlign w:val="center"/>
+            <w:hideMark/>
+          </w:tcPr>
+          <w:p>
+            <w:pPr>
+              <w:spacing w:after="0" w:line="240" w:lineRule="auto"/>
+              <w:jc w:val="center"/>
+              <w:rPr>
+                <w:rFonts w:ascii="Times New Roman" w:eastAsia="Times New Roman" w:hAnsi="Times New Roman" w:cs="Times New Roman"/>
+                <w:b/>
+                <w:bCs/>
+                <w:sz w:val="24"/>
+                <w:szCs w:val="24"/>
+              </w:rPr>
+            </w:pPr>
+            <w:r>
+              <w:rPr>
+                <w:rFonts w:ascii="Times New Roman" w:eastAsia="Times New Roman" w:hAnsi="Times New Roman" w:cs="Times New Roman"/>
+                <w:b/>
+                <w:bCs/>
+                <w:sz w:val="24"/>
+                <w:szCs w:val="24"/>
+              </w:rPr>
+              <w:t xml:space="preserve">Planning document </w:t>
+            </w:r>
+          </w:p>
+        </w:tc>
+        <w:tc>
+          <w:tcPr>
+            <w:tcW w:w="0" w:type="auto"/>
+            <w:shd w:val="clear" w:color="auto" w:fill="FBE4D5" w:themeFill="accent2" w:themeFillTint="33"/>
+            <w:vAlign w:val="center"/>
+            <w:hideMark/>
+          </w:tcPr>
+          <w:p>
+            <w:pPr>
+              <w:spacing w:after="0" w:line="240" w:lineRule="auto"/>
+              <w:rPr>
+                <w:rFonts w:ascii="Times New Roman" w:eastAsia="Times New Roman" w:hAnsi="Times New Roman" w:cs="Times New Roman"/>
+                <w:sz w:val="24"/>
+                <w:szCs w:val="24"/>
+              </w:rPr>
+            </w:pPr>
+            <w:r>
+              <w:rPr>
+                <w:rFonts w:ascii="Times New Roman" w:eastAsia="Times New Roman" w:hAnsi="Times New Roman" w:cs="Times New Roman"/>
+                <w:b/>
+                <w:bCs/>
+                <w:sz w:val="24"/>
+                <w:szCs w:val="24"/>
+              </w:rPr>
+              <w:t>0 Points</w:t>
+            </w:r>
+          </w:p>
+          <w:p>
+            <w:pPr>
+              <w:spacing w:after="0" w:line="240" w:lineRule="auto"/>
+              <w:rPr>
+                <w:rFonts w:ascii="Times New Roman" w:eastAsia="Times New Roman" w:hAnsi="Times New Roman" w:cs="Times New Roman"/>
+                <w:sz w:val="24"/>
+                <w:szCs w:val="24"/>
+              </w:rPr>
+            </w:pPr>
+            <w:r>
+              <w:rPr>
+                <w:rFonts w:ascii="Times New Roman" w:eastAsia="Times New Roman" w:hAnsi="Times New Roman" w:cs="Times New Roman"/>
+                <w:sz w:val="24"/>
+                <w:szCs w:val="24"/>
+              </w:rPr>
+              <w:t xml:space="preserve">No planning document attached. </w:t>
+            </w:r>
+          </w:p>
+        </w:tc>
+        <w:tc>
+          <w:tcPr>
+            <w:tcW w:w="0" w:type="auto"/>
+            <w:shd w:val="clear" w:color="auto" w:fill="FFF2CC" w:themeFill="accent4" w:themeFillTint="33"/>
+            <w:vAlign w:val="center"/>
+            <w:hideMark/>
+          </w:tcPr>
+          <w:p>
+            <w:pPr>
+              <w:spacing w:after="0" w:line="240" w:lineRule="auto"/>
+              <w:rPr>
+                <w:rFonts w:ascii="Times New Roman" w:eastAsia="Times New Roman" w:hAnsi="Times New Roman" w:cs="Times New Roman"/>
+                <w:sz w:val="24"/>
+                <w:szCs w:val="24"/>
+              </w:rPr>
+            </w:pPr>
+            <w:r>
+              <w:rPr>
+                <w:rFonts w:ascii="Times New Roman" w:eastAsia="Times New Roman" w:hAnsi="Times New Roman" w:cs="Times New Roman"/>
+                <w:b/>
+                <w:bCs/>
+                <w:sz w:val="24"/>
+                <w:szCs w:val="24"/>
+              </w:rPr>
+              <w:t>5 Points</w:t>
+            </w:r>
+          </w:p>
+          <w:p>
+            <w:pPr>
+              <w:spacing w:after="0" w:line="240" w:lineRule="auto"/>
+              <w:rPr>
+                <w:rFonts w:ascii="Times New Roman" w:eastAsia="Times New Roman" w:hAnsi="Times New Roman" w:cs="Times New Roman"/>
+                <w:sz w:val="24"/>
+                <w:szCs w:val="24"/>
+              </w:rPr>
+            </w:pPr>
+            <w:r>
+              <w:rPr>
+                <w:rFonts w:ascii="Times New Roman" w:eastAsia="Times New Roman" w:hAnsi="Times New Roman" w:cs="Times New Roman"/>
+                <w:sz w:val="24"/>
+                <w:szCs w:val="24"/>
+              </w:rPr>
+              <w:t xml:space="preserve">Planning document attached, but it does not have enough detail. </w:t>
+            </w:r>
+          </w:p>
+        </w:tc>
+        <w:tc>
+          <w:tcPr>
+            <w:tcW w:w="0" w:type="auto"/>
+            <w:shd w:val="clear" w:color="auto" w:fill="E2EFD9" w:themeFill="accent6" w:themeFillTint="33"/>
+            <w:vAlign w:val="center"/>
+            <w:hideMark/>
+          </w:tcPr>
+          <w:p>
+            <w:pPr>
+              <w:spacing w:after="0" w:line="240" w:lineRule="auto"/>
+              <w:rPr>
+                <w:rFonts w:ascii="Times New Roman" w:eastAsia="Times New Roman" w:hAnsi="Times New Roman" w:cs="Times New Roman"/>
+                <w:sz w:val="24"/>
+                <w:szCs w:val="24"/>
+              </w:rPr>
+            </w:pPr>
+            <w:r>
+              <w:rPr>
+                <w:rFonts w:ascii="Times New Roman" w:eastAsia="Times New Roman" w:hAnsi="Times New Roman" w:cs="Times New Roman"/>
+                <w:b/>
+                <w:bCs/>
+                <w:sz w:val="24"/>
+                <w:szCs w:val="24"/>
+              </w:rPr>
+              <w:t>8 Points</w:t>
+            </w:r>
+          </w:p>
+          <w:p>
+            <w:pPr>
+              <w:spacing w:after="0" w:line="240" w:lineRule="auto"/>
+              <w:rPr>
+                <w:rFonts w:ascii="Times New Roman" w:eastAsia="Times New Roman" w:hAnsi="Times New Roman" w:cs="Times New Roman"/>
+                <w:sz w:val="24"/>
+                <w:szCs w:val="24"/>
+              </w:rPr>
+            </w:pPr>
+            <w:r>
+              <w:rPr>
+                <w:rFonts w:ascii="Times New Roman" w:eastAsia="Times New Roman" w:hAnsi="Times New Roman" w:cs="Times New Roman"/>
+                <w:sz w:val="24"/>
+                <w:szCs w:val="24"/>
+              </w:rPr>
+              <w:t xml:space="preserve">Planning document attached; identifies inputs, outputs, and intermediate steps in sufficient detail that it is a useful coding tool. </w:t>
+            </w:r>
+          </w:p>
+        </w:tc>
+      </w:tr>
+      <w:tr>
+        <w:trPr>
+          <w:tblCellSpacing w:w="0" w:type="dxa"/>
+        </w:trPr>
+        <w:tc>
+          <w:tcPr>
+            <w:tcW w:w="0" w:type="auto"/>
+            <w:shd w:val="clear" w:color="auto" w:fill="D9E2F3" w:themeFill="accent1" w:themeFillTint="33"/>
+            <w:vAlign w:val="center"/>
+            <w:hideMark/>
+          </w:tcPr>
+          <w:p>
+            <w:pPr>
+              <w:spacing w:after="0" w:line="240" w:lineRule="auto"/>
+              <w:jc w:val="center"/>
+              <w:rPr>
+                <w:rFonts w:ascii="Times New Roman" w:eastAsia="Times New Roman" w:hAnsi="Times New Roman" w:cs="Times New Roman"/>
+                <w:b/>
+                <w:bCs/>
+                <w:sz w:val="24"/>
+                <w:szCs w:val="24"/>
+              </w:rPr>
+            </w:pPr>
+            <w:r>
+              <w:rPr>
+                <w:rFonts w:ascii="Times New Roman" w:eastAsia="Times New Roman" w:hAnsi="Times New Roman" w:cs="Times New Roman"/>
+                <w:b/>
+                <w:bCs/>
+                <w:sz w:val="24"/>
+                <w:szCs w:val="24"/>
+              </w:rPr>
+              <w:t xml:space="preserve">Code runs </w:t>
+            </w:r>
+          </w:p>
+        </w:tc>
+        <w:tc>
+          <w:tcPr>
+            <w:tcW w:w="0" w:type="auto"/>
+            <w:shd w:val="clear" w:color="auto" w:fill="FBE4D5" w:themeFill="accent2" w:themeFillTint="33"/>
+            <w:vAlign w:val="center"/>
+            <w:hideMark/>
+          </w:tcPr>
+          <w:p>
+            <w:pPr>
+              <w:spacing w:after="0" w:line="240" w:lineRule="auto"/>
+              <w:rPr>
+                <w:rFonts w:ascii="Times New Roman" w:eastAsia="Times New Roman" w:hAnsi="Times New Roman" w:cs="Times New Roman"/>
+                <w:sz w:val="24"/>
+                <w:szCs w:val="24"/>
+              </w:rPr>
+            </w:pPr>
+            <w:r>
+              <w:rPr>
+                <w:rFonts w:ascii="Times New Roman" w:eastAsia="Times New Roman" w:hAnsi="Times New Roman" w:cs="Times New Roman"/>
+                <w:b/>
+                <w:bCs/>
+                <w:sz w:val="24"/>
+                <w:szCs w:val="24"/>
+              </w:rPr>
+              <w:t>0 Points</w:t>
+            </w:r>
+          </w:p>
+          <w:p>
+            <w:pPr>
+              <w:spacing w:after="0" w:line="240" w:lineRule="auto"/>
+              <w:rPr>
+                <w:rFonts w:ascii="Times New Roman" w:eastAsia="Times New Roman" w:hAnsi="Times New Roman" w:cs="Times New Roman"/>
+                <w:sz w:val="24"/>
+                <w:szCs w:val="24"/>
+              </w:rPr>
+            </w:pPr>
+            <w:r>
+              <w:rPr>
+                <w:rFonts w:ascii="Times New Roman" w:eastAsia="Times New Roman" w:hAnsi="Times New Roman" w:cs="Times New Roman"/>
+                <w:sz w:val="24"/>
+                <w:szCs w:val="24"/>
+              </w:rPr>
+              <w:t xml:space="preserve">Code is multiple steps away from running. </w:t>
+            </w:r>
+          </w:p>
+        </w:tc>
+        <w:tc>
+          <w:tcPr>
+            <w:tcW w:w="0" w:type="auto"/>
+            <w:shd w:val="clear" w:color="auto" w:fill="FFF2CC" w:themeFill="accent4" w:themeFillTint="33"/>
+            <w:vAlign w:val="center"/>
+            <w:hideMark/>
+          </w:tcPr>
+          <w:p>
+            <w:pPr>
+              <w:spacing w:after="0" w:line="240" w:lineRule="auto"/>
+              <w:rPr>
+                <w:rFonts w:ascii="Times New Roman" w:eastAsia="Times New Roman" w:hAnsi="Times New Roman" w:cs="Times New Roman"/>
+                <w:sz w:val="24"/>
+                <w:szCs w:val="24"/>
+              </w:rPr>
+            </w:pPr>
+            <w:r>
+              <w:rPr>
+                <w:rFonts w:ascii="Times New Roman" w:eastAsia="Times New Roman" w:hAnsi="Times New Roman" w:cs="Times New Roman"/>
+                <w:b/>
+                <w:bCs/>
+                <w:sz w:val="24"/>
+                <w:szCs w:val="24"/>
+              </w:rPr>
+              <w:t>3 Points</w:t>
+            </w:r>
+          </w:p>
+          <w:p>
+            <w:pPr>
+              <w:spacing w:after="0" w:line="240" w:lineRule="auto"/>
+              <w:rPr>
+                <w:rFonts w:ascii="Times New Roman" w:eastAsia="Times New Roman" w:hAnsi="Times New Roman" w:cs="Times New Roman"/>
+                <w:sz w:val="24"/>
+                <w:szCs w:val="24"/>
+              </w:rPr>
+            </w:pPr>
+            <w:r>
+              <w:rPr>
+                <w:rFonts w:ascii="Times New Roman" w:eastAsia="Times New Roman" w:hAnsi="Times New Roman" w:cs="Times New Roman"/>
+                <w:sz w:val="24"/>
+                <w:szCs w:val="24"/>
+              </w:rPr>
+              <w:t xml:space="preserve">Code runs with 1-2 quick and easy modifications. </w:t>
+            </w:r>
+          </w:p>
+        </w:tc>
+        <w:tc>
+          <w:tcPr>
+            <w:tcW w:w="0" w:type="auto"/>
+            <w:shd w:val="clear" w:color="auto" w:fill="E2EFD9" w:themeFill="accent6" w:themeFillTint="33"/>
+            <w:vAlign w:val="center"/>
+            <w:hideMark/>
+          </w:tcPr>
+          <w:p>
+            <w:pPr>
+              <w:spacing w:after="0" w:line="240" w:lineRule="auto"/>
+              <w:rPr>
+                <w:rFonts w:ascii="Times New Roman" w:eastAsia="Times New Roman" w:hAnsi="Times New Roman" w:cs="Times New Roman"/>
+                <w:sz w:val="24"/>
+                <w:szCs w:val="24"/>
+              </w:rPr>
+            </w:pPr>
+            <w:r>
+              <w:rPr>
+                <w:rFonts w:ascii="Times New Roman" w:eastAsia="Times New Roman" w:hAnsi="Times New Roman" w:cs="Times New Roman"/>
+                <w:b/>
+                <w:bCs/>
+                <w:sz w:val="24"/>
+                <w:szCs w:val="24"/>
+              </w:rPr>
+              <w:t>6 Points</w:t>
+            </w:r>
+          </w:p>
+          <w:p>
+            <w:pPr>
+              <w:spacing w:after="0" w:line="240" w:lineRule="auto"/>
+              <w:rPr>
+                <w:rFonts w:ascii="Times New Roman" w:eastAsia="Times New Roman" w:hAnsi="Times New Roman" w:cs="Times New Roman"/>
+                <w:sz w:val="24"/>
+                <w:szCs w:val="24"/>
+              </w:rPr>
+            </w:pPr>
+            <w:r>
+              <w:rPr>
+                <w:rFonts w:ascii="Times New Roman" w:eastAsia="Times New Roman" w:hAnsi="Times New Roman" w:cs="Times New Roman"/>
+                <w:sz w:val="24"/>
+                <w:szCs w:val="24"/>
+              </w:rPr>
+              <w:t xml:space="preserve">No modifications required to make the code run. </w:t>
+            </w:r>
+          </w:p>
+        </w:tc>
+      </w:tr>
+      <w:tr>
+        <w:trPr>
+          <w:tblCellSpacing w:w="0" w:type="dxa"/>
+        </w:trPr>
+        <w:tc>
+          <w:tcPr>
+            <w:tcW w:w="0" w:type="auto"/>
+            <w:shd w:val="clear" w:color="auto" w:fill="D9E2F3" w:themeFill="accent1" w:themeFillTint="33"/>
+            <w:vAlign w:val="center"/>
+            <w:hideMark/>
+          </w:tcPr>
+          <w:p>
+            <w:pPr>
+              <w:spacing w:after="0" w:line="240" w:lineRule="auto"/>
+              <w:jc w:val="center"/>
+              <w:rPr>
+                <w:rFonts w:ascii="Times New Roman" w:eastAsia="Times New Roman" w:hAnsi="Times New Roman" w:cs="Times New Roman"/>
+                <w:b/>
+                <w:bCs/>
+                <w:sz w:val="24"/>
+                <w:szCs w:val="24"/>
+              </w:rPr>
+            </w:pPr>
+            <w:r>
+              <w:rPr>
+                <w:rFonts w:ascii="Times New Roman" w:eastAsia="Times New Roman" w:hAnsi="Times New Roman" w:cs="Times New Roman"/>
+                <w:b/>
+                <w:bCs/>
+                <w:sz w:val="24"/>
+                <w:szCs w:val="24"/>
+              </w:rPr>
+              <w:t xml:space="preserve">Meets requirements of assignment </w:t>
+            </w:r>
+          </w:p>
+        </w:tc>
+        <w:tc>
+          <w:tcPr>
+            <w:tcW w:w="0" w:type="auto"/>
+            <w:shd w:val="clear" w:color="auto" w:fill="FBE4D5" w:themeFill="accent2" w:themeFillTint="33"/>
+            <w:vAlign w:val="center"/>
+            <w:hideMark/>
+          </w:tcPr>
+          <w:p>
+            <w:pPr>
+              <w:spacing w:after="0" w:line="240" w:lineRule="auto"/>
+              <w:rPr>
+                <w:rFonts w:ascii="Times New Roman" w:eastAsia="Times New Roman" w:hAnsi="Times New Roman" w:cs="Times New Roman"/>
+                <w:sz w:val="24"/>
+                <w:szCs w:val="24"/>
+              </w:rPr>
+            </w:pPr>
+            <w:r>
+              <w:rPr>
+                <w:rFonts w:ascii="Times New Roman" w:eastAsia="Times New Roman" w:hAnsi="Times New Roman" w:cs="Times New Roman"/>
+                <w:b/>
+                <w:bCs/>
+                <w:sz w:val="24"/>
+                <w:szCs w:val="24"/>
+              </w:rPr>
+              <w:t>0 Points</w:t>
+            </w:r>
+          </w:p>
+          <w:p>
+            <w:pPr>
+              <w:spacing w:after="0" w:line="240" w:lineRule="auto"/>
+              <w:rPr>
+                <w:rFonts w:ascii="Times New Roman" w:eastAsia="Times New Roman" w:hAnsi="Times New Roman" w:cs="Times New Roman"/>
+                <w:sz w:val="24"/>
+                <w:szCs w:val="24"/>
+              </w:rPr>
+            </w:pPr>
+            <w:r>
+              <w:rPr>
+                <w:rFonts w:ascii="Times New Roman" w:eastAsia="Times New Roman" w:hAnsi="Times New Roman" w:cs="Times New Roman"/>
+                <w:sz w:val="24"/>
+                <w:szCs w:val="24"/>
+              </w:rPr>
+              <w:t xml:space="preserve">Does not meet assignment requirements. </w:t>
+            </w:r>
+          </w:p>
+        </w:tc>
+        <w:tc>
+          <w:tcPr>
+            <w:tcW w:w="0" w:type="auto"/>
+            <w:shd w:val="clear" w:color="auto" w:fill="FFF2CC" w:themeFill="accent4" w:themeFillTint="33"/>
+            <w:vAlign w:val="center"/>
+            <w:hideMark/>
+          </w:tcPr>
+          <w:p>
+            <w:pPr>
+              <w:spacing w:after="0" w:line="240" w:lineRule="auto"/>
+              <w:rPr>
+                <w:rFonts w:ascii="Times New Roman" w:eastAsia="Times New Roman" w:hAnsi="Times New Roman" w:cs="Times New Roman"/>
+                <w:sz w:val="24"/>
+                <w:szCs w:val="24"/>
+              </w:rPr>
+            </w:pPr>
+            <w:r>
+              <w:rPr>
+                <w:rFonts w:ascii="Times New Roman" w:eastAsia="Times New Roman" w:hAnsi="Times New Roman" w:cs="Times New Roman"/>
+                <w:b/>
+                <w:bCs/>
+                <w:sz w:val="24"/>
+                <w:szCs w:val="24"/>
+              </w:rPr>
+              <w:t>5 Points</w:t>
+            </w:r>
+          </w:p>
+          <w:p>
+            <w:pPr>
+              <w:spacing w:after="0" w:line="240" w:lineRule="auto"/>
+              <w:rPr>
+                <w:rFonts w:ascii="Times New Roman" w:eastAsia="Times New Roman" w:hAnsi="Times New Roman" w:cs="Times New Roman"/>
+                <w:sz w:val="24"/>
+                <w:szCs w:val="24"/>
+              </w:rPr>
+            </w:pPr>
+            <w:r>
+              <w:rPr>
+                <w:rFonts w:ascii="Times New Roman" w:eastAsia="Times New Roman" w:hAnsi="Times New Roman" w:cs="Times New Roman"/>
+                <w:sz w:val="24"/>
+                <w:szCs w:val="24"/>
+              </w:rPr>
+              <w:t xml:space="preserve">Meets some of the requirements, but is missing important details. </w:t>
+            </w:r>
+          </w:p>
+        </w:tc>
+        <w:tc>
+          <w:tcPr>
+            <w:tcW w:w="0" w:type="auto"/>
+            <w:shd w:val="clear" w:color="auto" w:fill="E2EFD9" w:themeFill="accent6" w:themeFillTint="33"/>
+            <w:vAlign w:val="center"/>
+            <w:hideMark/>
+          </w:tcPr>
+          <w:p>
+            <w:pPr>
+              <w:spacing w:after="0" w:line="240" w:lineRule="auto"/>
+              <w:rPr>
+                <w:rFonts w:ascii="Times New Roman" w:eastAsia="Times New Roman" w:hAnsi="Times New Roman" w:cs="Times New Roman"/>
+                <w:sz w:val="24"/>
+                <w:szCs w:val="24"/>
+              </w:rPr>
+            </w:pPr>
+            <w:r>
+              <w:rPr>
+                <w:rFonts w:ascii="Times New Roman" w:eastAsia="Times New Roman" w:hAnsi="Times New Roman" w:cs="Times New Roman"/>
+                <w:b/>
+                <w:bCs/>
+                <w:sz w:val="24"/>
+                <w:szCs w:val="24"/>
+              </w:rPr>
+              <w:t>8 Points</w:t>
+            </w:r>
+          </w:p>
+          <w:p>
+            <w:pPr>
+              <w:spacing w:after="0" w:line="240" w:lineRule="auto"/>
+              <w:rPr>
+                <w:rFonts w:ascii="Times New Roman" w:eastAsia="Times New Roman" w:hAnsi="Times New Roman" w:cs="Times New Roman"/>
+                <w:sz w:val="24"/>
+                <w:szCs w:val="24"/>
+              </w:rPr>
+            </w:pPr>
+            <w:r>
+              <w:rPr>
+                <w:rFonts w:ascii="Times New Roman" w:eastAsia="Times New Roman" w:hAnsi="Times New Roman" w:cs="Times New Roman"/>
+                <w:sz w:val="24"/>
+                <w:szCs w:val="24"/>
+              </w:rPr>
+              <w:t xml:space="preserve">Meets all requirements of the assignment. </w:t>
+            </w:r>
+          </w:p>
+        </w:tc>
+      </w:tr>
+      <w:tr>
+        <w:trPr>
+          <w:tblCellSpacing w:w="0" w:type="dxa"/>
+        </w:trPr>
+        <w:tc>
+          <w:tcPr>
+            <w:tcW w:w="0" w:type="auto"/>
+            <w:shd w:val="clear" w:color="auto" w:fill="D9E2F3" w:themeFill="accent1" w:themeFillTint="33"/>
+            <w:vAlign w:val="center"/>
+            <w:hideMark/>
+          </w:tcPr>
+          <w:p>
+            <w:pPr>
+              <w:spacing w:after="0" w:line="240" w:lineRule="auto"/>
+              <w:jc w:val="center"/>
+              <w:rPr>
+                <w:rFonts w:ascii="Times New Roman" w:eastAsia="Times New Roman" w:hAnsi="Times New Roman" w:cs="Times New Roman"/>
+                <w:b/>
+                <w:bCs/>
+                <w:sz w:val="24"/>
+                <w:szCs w:val="24"/>
+              </w:rPr>
+            </w:pPr>
+            <w:r>
+              <w:rPr>
+                <w:rFonts w:ascii="Times New Roman" w:eastAsia="Times New Roman" w:hAnsi="Times New Roman" w:cs="Times New Roman"/>
+                <w:b/>
+                <w:bCs/>
+                <w:sz w:val="24"/>
+                <w:szCs w:val="24"/>
+              </w:rPr>
+              <w:t xml:space="preserve">Follows Style Guide </w:t>
+            </w:r>
+          </w:p>
+        </w:tc>
+        <w:tc>
+          <w:tcPr>
+            <w:tcW w:w="0" w:type="auto"/>
+            <w:shd w:val="clear" w:color="auto" w:fill="FBE4D5" w:themeFill="accent2" w:themeFillTint="33"/>
+            <w:vAlign w:val="center"/>
+            <w:hideMark/>
+          </w:tcPr>
+          <w:p>
+            <w:pPr>
+              <w:spacing w:after="0" w:line="240" w:lineRule="auto"/>
+              <w:rPr>
+                <w:rFonts w:ascii="Times New Roman" w:eastAsia="Times New Roman" w:hAnsi="Times New Roman" w:cs="Times New Roman"/>
+                <w:sz w:val="24"/>
+                <w:szCs w:val="24"/>
+              </w:rPr>
+            </w:pPr>
+            <w:r>
+              <w:rPr>
+                <w:rFonts w:ascii="Times New Roman" w:eastAsia="Times New Roman" w:hAnsi="Times New Roman" w:cs="Times New Roman"/>
+                <w:b/>
+                <w:bCs/>
+                <w:sz w:val="24"/>
+                <w:szCs w:val="24"/>
+              </w:rPr>
+              <w:t>0 Points</w:t>
+            </w:r>
+          </w:p>
+          <w:p>
+            <w:pPr>
+              <w:spacing w:after="0" w:line="240" w:lineRule="auto"/>
+              <w:rPr>
+                <w:rFonts w:ascii="Times New Roman" w:eastAsia="Times New Roman" w:hAnsi="Times New Roman" w:cs="Times New Roman"/>
+                <w:sz w:val="24"/>
+                <w:szCs w:val="24"/>
+              </w:rPr>
+            </w:pPr>
+            <w:r>
+              <w:rPr>
+                <w:rFonts w:ascii="Times New Roman" w:eastAsia="Times New Roman" w:hAnsi="Times New Roman" w:cs="Times New Roman"/>
+                <w:sz w:val="24"/>
+                <w:szCs w:val="24"/>
+              </w:rPr>
+              <w:t xml:space="preserve">Does not follow the style guide at all. </w:t>
+            </w:r>
+          </w:p>
+        </w:tc>
+        <w:tc>
+          <w:tcPr>
+            <w:tcW w:w="0" w:type="auto"/>
+            <w:shd w:val="clear" w:color="auto" w:fill="FFF2CC" w:themeFill="accent4" w:themeFillTint="33"/>
+            <w:vAlign w:val="center"/>
+            <w:hideMark/>
+          </w:tcPr>
+          <w:p>
+            <w:pPr>
+              <w:spacing w:after="0" w:line="240" w:lineRule="auto"/>
+              <w:rPr>
+                <w:rFonts w:ascii="Times New Roman" w:eastAsia="Times New Roman" w:hAnsi="Times New Roman" w:cs="Times New Roman"/>
+                <w:sz w:val="24"/>
+                <w:szCs w:val="24"/>
+              </w:rPr>
+            </w:pPr>
+            <w:r>
+              <w:rPr>
+                <w:rFonts w:ascii="Times New Roman" w:eastAsia="Times New Roman" w:hAnsi="Times New Roman" w:cs="Times New Roman"/>
+                <w:b/>
+                <w:bCs/>
+                <w:sz w:val="24"/>
+                <w:szCs w:val="24"/>
+              </w:rPr>
+              <w:t>5 Points</w:t>
+            </w:r>
+          </w:p>
+          <w:p>
+            <w:pPr>
+              <w:spacing w:after="0" w:line="240" w:lineRule="auto"/>
+              <w:rPr>
+                <w:rFonts w:ascii="Times New Roman" w:eastAsia="Times New Roman" w:hAnsi="Times New Roman" w:cs="Times New Roman"/>
+                <w:sz w:val="24"/>
+                <w:szCs w:val="24"/>
+              </w:rPr>
+            </w:pPr>
+            <w:r>
+              <w:rPr>
+                <w:rFonts w:ascii="Times New Roman" w:eastAsia="Times New Roman" w:hAnsi="Times New Roman" w:cs="Times New Roman"/>
+                <w:sz w:val="24"/>
+                <w:szCs w:val="24"/>
+              </w:rPr>
+              <w:t xml:space="preserve">Misses some of the Style Guide rules; is not user-friendly, does not have enough comments, does not follow variable naming conventions, or does not use spacing well. </w:t>
+            </w:r>
+          </w:p>
+        </w:tc>
+        <w:tc>
+          <w:tcPr>
+            <w:tcW w:w="0" w:type="auto"/>
+            <w:shd w:val="clear" w:color="auto" w:fill="E2EFD9" w:themeFill="accent6" w:themeFillTint="33"/>
+            <w:vAlign w:val="center"/>
+            <w:hideMark/>
+          </w:tcPr>
+          <w:p>
+            <w:pPr>
+              <w:spacing w:after="0" w:line="240" w:lineRule="auto"/>
+              <w:rPr>
+                <w:rFonts w:ascii="Times New Roman" w:eastAsia="Times New Roman" w:hAnsi="Times New Roman" w:cs="Times New Roman"/>
+                <w:sz w:val="24"/>
+                <w:szCs w:val="24"/>
+              </w:rPr>
+            </w:pPr>
+            <w:r>
+              <w:rPr>
+                <w:rFonts w:ascii="Times New Roman" w:eastAsia="Times New Roman" w:hAnsi="Times New Roman" w:cs="Times New Roman"/>
+                <w:b/>
+                <w:bCs/>
+                <w:sz w:val="24"/>
+                <w:szCs w:val="24"/>
+              </w:rPr>
+              <w:t>8 Points</w:t>
+            </w:r>
+          </w:p>
+          <w:p>
+            <w:pPr>
+              <w:spacing w:after="0" w:line="240" w:lineRule="auto"/>
+              <w:rPr>
+                <w:rFonts w:ascii="Times New Roman" w:eastAsia="Times New Roman" w:hAnsi="Times New Roman" w:cs="Times New Roman"/>
+                <w:sz w:val="24"/>
+                <w:szCs w:val="24"/>
+              </w:rPr>
+            </w:pPr>
+            <w:r>
+              <w:rPr>
+                <w:rFonts w:ascii="Times New Roman" w:eastAsia="Times New Roman" w:hAnsi="Times New Roman" w:cs="Times New Roman"/>
+                <w:sz w:val="24"/>
+                <w:szCs w:val="24"/>
+              </w:rPr>
+              <w:t xml:space="preserve">Follows the style guide, giving user-friendly prompts, providing sufficient comments for the code, and following variable naming conventions. </w:t>
+            </w:r>
+          </w:p>
+        </w:tc>
+      </w:tr>
+      <w:tr>
+        <w:trPr>
+          <w:tblCellSpacing w:w="0" w:type="dxa"/>
+        </w:trPr>
+        <w:tc>
+          <w:tcPr>
+            <w:tcW w:w="0" w:type="auto"/>
+            <w:shd w:val="clear" w:color="auto" w:fill="D9E2F3" w:themeFill="accent1" w:themeFillTint="33"/>
+            <w:vAlign w:val="center"/>
+            <w:hideMark/>
+          </w:tcPr>
+          <w:p>
+            <w:pPr>
+              <w:spacing w:after="0" w:line="240" w:lineRule="auto"/>
+              <w:jc w:val="center"/>
+              <w:rPr>
+                <w:rFonts w:ascii="Times New Roman" w:eastAsia="Times New Roman" w:hAnsi="Times New Roman" w:cs="Times New Roman"/>
+                <w:b/>
+                <w:bCs/>
+                <w:sz w:val="24"/>
+                <w:szCs w:val="24"/>
+              </w:rPr>
+            </w:pPr>
+            <w:r>
+              <w:rPr>
+                <w:rFonts w:ascii="Times New Roman" w:eastAsia="Times New Roman" w:hAnsi="Times New Roman" w:cs="Times New Roman"/>
+                <w:b/>
+                <w:bCs/>
+                <w:sz w:val="24"/>
+                <w:szCs w:val="24"/>
+              </w:rPr>
+              <w:t xml:space="preserve">Edge cases checked </w:t>
+            </w:r>
+          </w:p>
+        </w:tc>
+        <w:tc>
+          <w:tcPr>
+            <w:tcW w:w="0" w:type="auto"/>
+            <w:shd w:val="clear" w:color="auto" w:fill="FBE4D5" w:themeFill="accent2" w:themeFillTint="33"/>
+            <w:vAlign w:val="center"/>
+            <w:hideMark/>
+          </w:tcPr>
+          <w:p>
+            <w:pPr>
+              <w:spacing w:after="0" w:line="240" w:lineRule="auto"/>
+              <w:rPr>
+                <w:rFonts w:ascii="Times New Roman" w:eastAsia="Times New Roman" w:hAnsi="Times New Roman" w:cs="Times New Roman"/>
+                <w:sz w:val="24"/>
+                <w:szCs w:val="24"/>
+              </w:rPr>
+            </w:pPr>
+            <w:r>
+              <w:rPr>
+                <w:rFonts w:ascii="Times New Roman" w:eastAsia="Times New Roman" w:hAnsi="Times New Roman" w:cs="Times New Roman"/>
+                <w:b/>
+                <w:bCs/>
+                <w:sz w:val="24"/>
+                <w:szCs w:val="24"/>
+              </w:rPr>
+              <w:t>0 Points</w:t>
+            </w:r>
+          </w:p>
+          <w:p>
+            <w:pPr>
+              <w:spacing w:after="0" w:line="240" w:lineRule="auto"/>
+              <w:rPr>
+                <w:rFonts w:ascii="Times New Roman" w:eastAsia="Times New Roman" w:hAnsi="Times New Roman" w:cs="Times New Roman"/>
+                <w:sz w:val="24"/>
+                <w:szCs w:val="24"/>
+              </w:rPr>
+            </w:pPr>
+            <w:r>
+              <w:rPr>
+                <w:rFonts w:ascii="Times New Roman" w:eastAsia="Times New Roman" w:hAnsi="Times New Roman" w:cs="Times New Roman"/>
+                <w:sz w:val="24"/>
+                <w:szCs w:val="24"/>
+              </w:rPr>
+              <w:t xml:space="preserve">Nothing checked. </w:t>
+            </w:r>
+          </w:p>
+        </w:tc>
+        <w:tc>
+          <w:tcPr>
+            <w:tcW w:w="0" w:type="auto"/>
+            <w:shd w:val="clear" w:color="auto" w:fill="FFF2CC" w:themeFill="accent4" w:themeFillTint="33"/>
+            <w:vAlign w:val="center"/>
+            <w:hideMark/>
+          </w:tcPr>
+          <w:p>
+            <w:pPr>
+              <w:spacing w:after="0" w:line="240" w:lineRule="auto"/>
+              <w:rPr>
+                <w:rFonts w:ascii="Times New Roman" w:eastAsia="Times New Roman" w:hAnsi="Times New Roman" w:cs="Times New Roman"/>
+                <w:sz w:val="24"/>
+                <w:szCs w:val="24"/>
+              </w:rPr>
+            </w:pPr>
+            <w:r>
+              <w:rPr>
+                <w:rFonts w:ascii="Times New Roman" w:eastAsia="Times New Roman" w:hAnsi="Times New Roman" w:cs="Times New Roman"/>
+                <w:b/>
+                <w:bCs/>
+                <w:sz w:val="24"/>
+                <w:szCs w:val="24"/>
+              </w:rPr>
+              <w:t>2 Points</w:t>
+            </w:r>
+          </w:p>
+          <w:p>
+            <w:pPr>
+              <w:spacing w:after="0" w:line="240" w:lineRule="auto"/>
+              <w:rPr>
+                <w:rFonts w:ascii="Times New Roman" w:eastAsia="Times New Roman" w:hAnsi="Times New Roman" w:cs="Times New Roman"/>
+                <w:sz w:val="24"/>
+                <w:szCs w:val="24"/>
+              </w:rPr>
+            </w:pPr>
+            <w:r>
+              <w:rPr>
+                <w:rFonts w:ascii="Times New Roman" w:eastAsia="Times New Roman" w:hAnsi="Times New Roman" w:cs="Times New Roman"/>
+                <w:sz w:val="24"/>
+                <w:szCs w:val="24"/>
+              </w:rPr>
+              <w:t xml:space="preserve">Missed a non-obvious edge case. </w:t>
+            </w:r>
+          </w:p>
+        </w:tc>
+        <w:tc>
+          <w:tcPr>
+            <w:tcW w:w="0" w:type="auto"/>
+            <w:shd w:val="clear" w:color="auto" w:fill="E2EFD9" w:themeFill="accent6" w:themeFillTint="33"/>
+            <w:vAlign w:val="center"/>
+            <w:hideMark/>
+          </w:tcPr>
+          <w:p>
+            <w:pPr>
+              <w:spacing w:after="0" w:line="240" w:lineRule="auto"/>
+              <w:rPr>
+                <w:rFonts w:ascii="Times New Roman" w:eastAsia="Times New Roman" w:hAnsi="Times New Roman" w:cs="Times New Roman"/>
+                <w:sz w:val="24"/>
+                <w:szCs w:val="24"/>
+              </w:rPr>
+            </w:pPr>
+            <w:r>
+              <w:rPr>
+                <w:rFonts w:ascii="Times New Roman" w:eastAsia="Times New Roman" w:hAnsi="Times New Roman" w:cs="Times New Roman"/>
+                <w:b/>
+                <w:bCs/>
+                <w:sz w:val="24"/>
+                <w:szCs w:val="24"/>
+              </w:rPr>
+              <w:t>5 Points</w:t>
+            </w:r>
+          </w:p>
+          <w:p>
+            <w:pPr>
+              <w:spacing w:after="0" w:line="240" w:lineRule="auto"/>
+              <w:rPr>
+                <w:rFonts w:ascii="Times New Roman" w:eastAsia="Times New Roman" w:hAnsi="Times New Roman" w:cs="Times New Roman"/>
+                <w:sz w:val="24"/>
+                <w:szCs w:val="24"/>
+              </w:rPr>
+            </w:pPr>
+            <w:r>
+              <w:rPr>
+                <w:rFonts w:ascii="Times New Roman" w:eastAsia="Times New Roman" w:hAnsi="Times New Roman" w:cs="Times New Roman"/>
+                <w:sz w:val="24"/>
+                <w:szCs w:val="24"/>
+              </w:rPr>
+              <w:t xml:space="preserve">All obvious and non-obvious edge cases appear to have been checked. </w:t>
+            </w:r>
+          </w:p>
+        </w:tc>
+      </w:tr>
+    </w:tbl>
+    <w:p>
+      <w:pPr>
+        <w:spacing w:after="0"/>
+      </w:pPr>
     </w:p>
     <w:p>
       <w:r>
@@ -35,7 +1124,7 @@
         </w:numPr>
       </w:pPr>
       <w:r>
-        <w:t>5 points for code that runs (yes/no)</w:t>
+        <w:t>4 points per problem for planning document</w:t>
       </w:r>
     </w:p>
     <w:p>
@@ -47,7 +1136,13 @@
         </w:numPr>
       </w:pPr>
       <w:r>
-        <w:t>5 points for meeting the requirements of the assignment (sliding scale)</w:t>
+        <w:t xml:space="preserve">3 points </w:t>
+      </w:r>
+      <w:r>
+        <w:t xml:space="preserve">per problem </w:t>
+      </w:r>
+      <w:r>
+        <w:t xml:space="preserve">for code that runs </w:t>
       </w:r>
     </w:p>
     <w:p>
@@ -59,7 +1154,13 @@
         </w:numPr>
       </w:pPr>
       <w:r>
-        <w:t>5 points for following the Style Guide (sliding scale)</w:t>
+        <w:t>4 points</w:t>
+      </w:r>
+      <w:r>
+        <w:t xml:space="preserve"> per problem</w:t>
+      </w:r>
+      <w:r>
+        <w:t xml:space="preserve"> for meeting the requirements of the assignment (sliding scale)</w:t>
       </w:r>
     </w:p>
     <w:p>
@@ -71,12 +1172,13 @@
         </w:numPr>
       </w:pPr>
       <w:r>
-        <w:t>2 points for making sure edge cases are checked on the easier problem, 3 on the harder one</w:t>
-      </w:r>
-    </w:p>
-    <w:p>
-      <w:r>
-        <w:t>If there’s only one problem</w:t>
+        <w:t>4 points</w:t>
+      </w:r>
+      <w:r>
+        <w:t xml:space="preserve"> per problem</w:t>
+      </w:r>
+      <w:r>
+        <w:t xml:space="preserve"> for following the Style Guide (sliding scale)</w:t>
       </w:r>
     </w:p>
     <w:p>
@@ -88,47 +1190,13 @@
         </w:numPr>
       </w:pPr>
       <w:r>
-        <w:t>10 points for code that runs (yes/no)</w:t>
-      </w:r>
-    </w:p>
-    <w:p>
-      <w:pPr>
-        <w:pStyle w:val="ListParagraph"/>
-        <w:numPr>
-          <w:ilvl w:val="0"/>
-          <w:numId w:val="1"/>
-        </w:numPr>
-      </w:pPr>
-      <w:r>
-        <w:t>10 points for meeting the requirements of the assignment (sliding scale)</w:t>
-      </w:r>
-    </w:p>
-    <w:p>
-      <w:pPr>
-        <w:pStyle w:val="ListParagraph"/>
-        <w:numPr>
-          <w:ilvl w:val="0"/>
-          <w:numId w:val="1"/>
-        </w:numPr>
-      </w:pPr>
-      <w:r>
-        <w:t>10 points for following the Style Guide (sliding scale)</w:t>
-      </w:r>
-    </w:p>
-    <w:p>
-      <w:pPr>
-        <w:pStyle w:val="ListParagraph"/>
-        <w:numPr>
-          <w:ilvl w:val="0"/>
-          <w:numId w:val="1"/>
-        </w:numPr>
-      </w:pPr>
-      <w:r>
-        <w:t>5 points for making sure edge cases are checked</w:t>
+        <w:t>2 points for making sure edge cases are checked on the easier problem, 3 on the harder one</w:t>
       </w:r>
     </w:p>
     <w:p/>
     <w:p>
+      <w:bookmarkStart w:id="0" w:name="_GoBack"/>
+      <w:bookmarkEnd w:id="0"/>
       <w:r>
         <w:t xml:space="preserve">I reserve the right to take off up to </w:t>
       </w:r>
@@ -160,12 +1228,7 @@
         <w:t>If any part of the assignment is late, you lose 10% on the entire assignment per day, unless you made a prior arrangement with me.</w:t>
       </w:r>
       <w:r>
-        <w:t xml:space="preserve"> (Contacting me on the day the assignment is due does not constitute a prior arrangement, except in the case of a true emergency</w:t>
-      </w:r>
-      <w:bookmarkStart w:id="0" w:name="_GoBack"/>
-      <w:bookmarkEnd w:id="0"/>
-      <w:r>
-        <w:t>.)</w:t>
+        <w:t xml:space="preserve"> (Contacting me on the day the assignment is due does not constitute a prior arrangement, except in the case of a true emergency.)</w:t>
       </w:r>
     </w:p>
     <w:p/>
@@ -177,7 +1240,11 @@
         <w:t>Solutions go up at midnight on the Friday night/Saturday morning after they were due, unless someone has made a prior arrangement with me.</w:t>
       </w:r>
     </w:p>
+    <w:p/>
+    <w:p/>
     <w:sectPr>
+      <w:headerReference w:type="default" r:id="rId7"/>
+      <w:footerReference w:type="default" r:id="rId8"/>
       <w:pgSz w:w="12240" w:h="15840"/>
       <w:pgMar w:top="1440" w:right="1440" w:bottom="1440" w:left="1440" w:header="720" w:footer="720" w:gutter="0"/>
       <w:cols w:space="720"/>
@@ -185,6 +1252,153 @@
     </w:sectPr>
   </w:body>
 </w:document>
+</file>
+
+<file path=word/endnotes.xml><?xml version="1.0" encoding="utf-8"?>
+<w:endnotes xmlns:wpc="http://schemas.microsoft.com/office/word/2010/wordprocessingCanvas" xmlns:cx="http://schemas.microsoft.com/office/drawing/2014/chartex" xmlns:cx1="http://schemas.microsoft.com/office/drawing/2015/9/8/chartex" xmlns:cx2="http://schemas.microsoft.com/office/drawing/2015/10/21/chartex" xmlns:cx3="http://schemas.microsoft.com/office/drawing/2016/5/9/chartex" xmlns:cx4="http://schemas.microsoft.com/office/drawing/2016/5/10/chartex" xmlns:cx5="http://schemas.microsoft.com/office/drawing/2016/5/11/chartex" xmlns:cx6="http://schemas.microsoft.com/office/drawing/2016/5/12/chartex" xmlns:cx7="http://schemas.microsoft.com/office/drawing/2016/5/13/chartex" xmlns:cx8="http://schemas.microsoft.com/office/drawing/2016/5/14/chartex" xmlns:mc="http://schemas.openxmlformats.org/markup-compatibility/2006" xmlns:aink="http://schemas.microsoft.com/office/drawing/2016/ink" xmlns:am3d="http://schemas.microsoft.com/office/drawing/2017/model3d" xmlns:o="urn:schemas-microsoft-com:office:office" xmlns:r="http://schemas.openxmlformats.org/officeDocument/2006/relationships" xmlns:m="http://schemas.openxmlformats.org/officeDocument/2006/math" xmlns:v="urn:schemas-microsoft-com:vml" xmlns:wp14="http://schemas.microsoft.com/office/word/2010/wordprocessingDrawing" xmlns:wp="http://schemas.openxmlformats.org/drawingml/2006/wordprocessingDrawing" xmlns:w10="urn:schemas-microsoft-com:office:word" xmlns:w="http://schemas.openxmlformats.org/wordprocessingml/2006/main" xmlns:w14="http://schemas.microsoft.com/office/word/2010/wordml" xmlns:w15="http://schemas.microsoft.com/office/word/2012/wordml" xmlns:w16cid="http://schemas.microsoft.com/office/word/2016/wordml/cid" xmlns:w16se="http://schemas.microsoft.com/office/word/2015/wordml/symex" xmlns:wpg="http://schemas.microsoft.com/office/word/2010/wordprocessingGroup" xmlns:wpi="http://schemas.microsoft.com/office/word/2010/wordprocessingInk" xmlns:wne="http://schemas.microsoft.com/office/word/2006/wordml" xmlns:wps="http://schemas.microsoft.com/office/word/2010/wordprocessingShape" mc:Ignorable="w14 w15 w16se w16cid wp14">
+  <w:endnote w:type="separator" w:id="-1">
+    <w:p>
+      <w:pPr>
+        <w:spacing w:after="0" w:line="240" w:lineRule="auto"/>
+      </w:pPr>
+      <w:r>
+        <w:separator/>
+      </w:r>
+    </w:p>
+  </w:endnote>
+  <w:endnote w:type="continuationSeparator" w:id="0">
+    <w:p>
+      <w:pPr>
+        <w:spacing w:after="0" w:line="240" w:lineRule="auto"/>
+      </w:pPr>
+      <w:r>
+        <w:continuationSeparator/>
+      </w:r>
+    </w:p>
+  </w:endnote>
+</w:endnotes>
+</file>
+
+<file path=word/footer1.xml><?xml version="1.0" encoding="utf-8"?>
+<w:ftr xmlns:wpc="http://schemas.microsoft.com/office/word/2010/wordprocessingCanvas" xmlns:cx="http://schemas.microsoft.com/office/drawing/2014/chartex" xmlns:cx1="http://schemas.microsoft.com/office/drawing/2015/9/8/chartex" xmlns:cx2="http://schemas.microsoft.com/office/drawing/2015/10/21/chartex" xmlns:cx3="http://schemas.microsoft.com/office/drawing/2016/5/9/chartex" xmlns:cx4="http://schemas.microsoft.com/office/drawing/2016/5/10/chartex" xmlns:cx5="http://schemas.microsoft.com/office/drawing/2016/5/11/chartex" xmlns:cx6="http://schemas.microsoft.com/office/drawing/2016/5/12/chartex" xmlns:cx7="http://schemas.microsoft.com/office/drawing/2016/5/13/chartex" xmlns:cx8="http://schemas.microsoft.com/office/drawing/2016/5/14/chartex" xmlns:mc="http://schemas.openxmlformats.org/markup-compatibility/2006" xmlns:aink="http://schemas.microsoft.com/office/drawing/2016/ink" xmlns:am3d="http://schemas.microsoft.com/office/drawing/2017/model3d" xmlns:o="urn:schemas-microsoft-com:office:office" xmlns:r="http://schemas.openxmlformats.org/officeDocument/2006/relationships" xmlns:m="http://schemas.openxmlformats.org/officeDocument/2006/math" xmlns:v="urn:schemas-microsoft-com:vml" xmlns:wp14="http://schemas.microsoft.com/office/word/2010/wordprocessingDrawing" xmlns:wp="http://schemas.openxmlformats.org/drawingml/2006/wordprocessingDrawing" xmlns:w10="urn:schemas-microsoft-com:office:word" xmlns:w="http://schemas.openxmlformats.org/wordprocessingml/2006/main" xmlns:w14="http://schemas.microsoft.com/office/word/2010/wordml" xmlns:w15="http://schemas.microsoft.com/office/word/2012/wordml" xmlns:w16cid="http://schemas.microsoft.com/office/word/2016/wordml/cid" xmlns:w16se="http://schemas.microsoft.com/office/word/2015/wordml/symex" xmlns:wpg="http://schemas.microsoft.com/office/word/2010/wordprocessingGroup" xmlns:wpi="http://schemas.microsoft.com/office/word/2010/wordprocessingInk" xmlns:wne="http://schemas.microsoft.com/office/word/2006/wordml" xmlns:wps="http://schemas.microsoft.com/office/word/2010/wordprocessingShape" mc:Ignorable="w14 w15 w16se w16cid wp14">
+  <w:p>
+    <w:pPr>
+      <w:pStyle w:val="Footer"/>
+      <w:jc w:val="right"/>
+    </w:pPr>
+    <w:r>
+      <w:t xml:space="preserve">Page </w:t>
+    </w:r>
+    <w:r>
+      <w:rPr>
+        <w:bCs/>
+      </w:rPr>
+      <w:fldChar w:fldCharType="begin"/>
+    </w:r>
+    <w:r>
+      <w:rPr>
+        <w:bCs/>
+      </w:rPr>
+      <w:instrText xml:space="preserve"> PAGE  \* Arabic  \* MERGEFORMAT </w:instrText>
+    </w:r>
+    <w:r>
+      <w:rPr>
+        <w:bCs/>
+      </w:rPr>
+      <w:fldChar w:fldCharType="separate"/>
+    </w:r>
+    <w:r>
+      <w:rPr>
+        <w:bCs/>
+        <w:noProof/>
+      </w:rPr>
+      <w:t>1</w:t>
+    </w:r>
+    <w:r>
+      <w:rPr>
+        <w:bCs/>
+      </w:rPr>
+      <w:fldChar w:fldCharType="end"/>
+    </w:r>
+    <w:r>
+      <w:t xml:space="preserve"> of </w:t>
+    </w:r>
+    <w:r>
+      <w:rPr>
+        <w:bCs/>
+      </w:rPr>
+      <w:fldChar w:fldCharType="begin"/>
+    </w:r>
+    <w:r>
+      <w:rPr>
+        <w:bCs/>
+      </w:rPr>
+      <w:instrText xml:space="preserve"> NUMPAGES  \* Arabic  \* MERGEFORMAT </w:instrText>
+    </w:r>
+    <w:r>
+      <w:rPr>
+        <w:bCs/>
+      </w:rPr>
+      <w:fldChar w:fldCharType="separate"/>
+    </w:r>
+    <w:r>
+      <w:rPr>
+        <w:bCs/>
+        <w:noProof/>
+      </w:rPr>
+      <w:t>2</w:t>
+    </w:r>
+    <w:r>
+      <w:rPr>
+        <w:bCs/>
+      </w:rPr>
+      <w:fldChar w:fldCharType="end"/>
+    </w:r>
+  </w:p>
+</w:ftr>
+</file>
+
+<file path=word/footnotes.xml><?xml version="1.0" encoding="utf-8"?>
+<w:footnotes xmlns:wpc="http://schemas.microsoft.com/office/word/2010/wordprocessingCanvas" xmlns:cx="http://schemas.microsoft.com/office/drawing/2014/chartex" xmlns:cx1="http://schemas.microsoft.com/office/drawing/2015/9/8/chartex" xmlns:cx2="http://schemas.microsoft.com/office/drawing/2015/10/21/chartex" xmlns:cx3="http://schemas.microsoft.com/office/drawing/2016/5/9/chartex" xmlns:cx4="http://schemas.microsoft.com/office/drawing/2016/5/10/chartex" xmlns:cx5="http://schemas.microsoft.com/office/drawing/2016/5/11/chartex" xmlns:cx6="http://schemas.microsoft.com/office/drawing/2016/5/12/chartex" xmlns:cx7="http://schemas.microsoft.com/office/drawing/2016/5/13/chartex" xmlns:cx8="http://schemas.microsoft.com/office/drawing/2016/5/14/chartex" xmlns:mc="http://schemas.openxmlformats.org/markup-compatibility/2006" xmlns:aink="http://schemas.microsoft.com/office/drawing/2016/ink" xmlns:am3d="http://schemas.microsoft.com/office/drawing/2017/model3d" xmlns:o="urn:schemas-microsoft-com:office:office" xmlns:r="http://schemas.openxmlformats.org/officeDocument/2006/relationships" xmlns:m="http://schemas.openxmlformats.org/officeDocument/2006/math" xmlns:v="urn:schemas-microsoft-com:vml" xmlns:wp14="http://schemas.microsoft.com/office/word/2010/wordprocessingDrawing" xmlns:wp="http://schemas.openxmlformats.org/drawingml/2006/wordprocessingDrawing" xmlns:w10="urn:schemas-microsoft-com:office:word" xmlns:w="http://schemas.openxmlformats.org/wordprocessingml/2006/main" xmlns:w14="http://schemas.microsoft.com/office/word/2010/wordml" xmlns:w15="http://schemas.microsoft.com/office/word/2012/wordml" xmlns:w16cid="http://schemas.microsoft.com/office/word/2016/wordml/cid" xmlns:w16se="http://schemas.microsoft.com/office/word/2015/wordml/symex" xmlns:wpg="http://schemas.microsoft.com/office/word/2010/wordprocessingGroup" xmlns:wpi="http://schemas.microsoft.com/office/word/2010/wordprocessingInk" xmlns:wne="http://schemas.microsoft.com/office/word/2006/wordml" xmlns:wps="http://schemas.microsoft.com/office/word/2010/wordprocessingShape" mc:Ignorable="w14 w15 w16se w16cid wp14">
+  <w:footnote w:type="separator" w:id="-1">
+    <w:p>
+      <w:pPr>
+        <w:spacing w:after="0" w:line="240" w:lineRule="auto"/>
+      </w:pPr>
+      <w:r>
+        <w:separator/>
+      </w:r>
+    </w:p>
+  </w:footnote>
+  <w:footnote w:type="continuationSeparator" w:id="0">
+    <w:p>
+      <w:pPr>
+        <w:spacing w:after="0" w:line="240" w:lineRule="auto"/>
+      </w:pPr>
+      <w:r>
+        <w:continuationSeparator/>
+      </w:r>
+    </w:p>
+  </w:footnote>
+</w:footnotes>
+</file>
+
+<file path=word/header1.xml><?xml version="1.0" encoding="utf-8"?>
+<w:hdr xmlns:wpc="http://schemas.microsoft.com/office/word/2010/wordprocessingCanvas" xmlns:cx="http://schemas.microsoft.com/office/drawing/2014/chartex" xmlns:cx1="http://schemas.microsoft.com/office/drawing/2015/9/8/chartex" xmlns:cx2="http://schemas.microsoft.com/office/drawing/2015/10/21/chartex" xmlns:cx3="http://schemas.microsoft.com/office/drawing/2016/5/9/chartex" xmlns:cx4="http://schemas.microsoft.com/office/drawing/2016/5/10/chartex" xmlns:cx5="http://schemas.microsoft.com/office/drawing/2016/5/11/chartex" xmlns:cx6="http://schemas.microsoft.com/office/drawing/2016/5/12/chartex" xmlns:cx7="http://schemas.microsoft.com/office/drawing/2016/5/13/chartex" xmlns:cx8="http://schemas.microsoft.com/office/drawing/2016/5/14/chartex" xmlns:mc="http://schemas.openxmlformats.org/markup-compatibility/2006" xmlns:aink="http://schemas.microsoft.com/office/drawing/2016/ink" xmlns:am3d="http://schemas.microsoft.com/office/drawing/2017/model3d" xmlns:o="urn:schemas-microsoft-com:office:office" xmlns:r="http://schemas.openxmlformats.org/officeDocument/2006/relationships" xmlns:m="http://schemas.openxmlformats.org/officeDocument/2006/math" xmlns:v="urn:schemas-microsoft-com:vml" xmlns:wp14="http://schemas.microsoft.com/office/word/2010/wordprocessingDrawing" xmlns:wp="http://schemas.openxmlformats.org/drawingml/2006/wordprocessingDrawing" xmlns:w10="urn:schemas-microsoft-com:office:word" xmlns:w="http://schemas.openxmlformats.org/wordprocessingml/2006/main" xmlns:w14="http://schemas.microsoft.com/office/word/2010/wordml" xmlns:w15="http://schemas.microsoft.com/office/word/2012/wordml" xmlns:w16cid="http://schemas.microsoft.com/office/word/2016/wordml/cid" xmlns:w16se="http://schemas.microsoft.com/office/word/2015/wordml/symex" xmlns:wpg="http://schemas.microsoft.com/office/word/2010/wordprocessingGroup" xmlns:wpi="http://schemas.microsoft.com/office/word/2010/wordprocessingInk" xmlns:wne="http://schemas.microsoft.com/office/word/2006/wordml" xmlns:wps="http://schemas.microsoft.com/office/word/2010/wordprocessingShape" mc:Ignorable="w14 w15 w16se w16cid wp14">
+  <w:p>
+    <w:pPr>
+      <w:pStyle w:val="Heading1"/>
+    </w:pPr>
+    <w:r>
+      <w:t>Grading criteria for DAT-119, Python 1</w:t>
+    </w:r>
+  </w:p>
+  <w:p>
+    <w:pPr>
+      <w:pStyle w:val="Header"/>
+    </w:pPr>
+  </w:p>
+</w:hdr>
 </file>
 
 <file path=word/numbering.xml><?xml version="1.0" encoding="utf-8"?>
@@ -324,7 +1538,7 @@
       </w:pPr>
     </w:pPrDefault>
   </w:docDefaults>
-  <w:latentStyles w:defLockedState="0" w:defUIPriority="99" w:defSemiHidden="0" w:defUnhideWhenUsed="0" w:defQFormat="0" w:count="376">
+  <w:latentStyles w:defLockedState="0" w:defUIPriority="99" w:defSemiHidden="0" w:defUnhideWhenUsed="0" w:defQFormat="0" w:count="375">
     <w:lsdException w:name="Normal" w:uiPriority="0" w:qFormat="1"/>
     <w:lsdException w:name="heading 1" w:uiPriority="9" w:qFormat="1"/>
     <w:lsdException w:name="heading 2" w:semiHidden="1" w:uiPriority="9" w:unhideWhenUsed="1" w:qFormat="1"/>
@@ -700,7 +1914,6 @@
     <w:lsdException w:name="Smart Hyperlink" w:semiHidden="1" w:unhideWhenUsed="1"/>
     <w:lsdException w:name="Hashtag" w:semiHidden="1" w:unhideWhenUsed="1"/>
     <w:lsdException w:name="Unresolved Mention" w:semiHidden="1" w:unhideWhenUsed="1"/>
-    <w:lsdException w:name="Smart Link" w:semiHidden="1" w:unhideWhenUsed="1"/>
   </w:latentStyles>
   <w:style w:type="paragraph" w:default="1" w:styleId="Normal">
     <w:name w:val="Normal"/>
@@ -777,6 +1990,66 @@
       <w:sz w:val="32"/>
       <w:szCs w:val="32"/>
     </w:rPr>
+  </w:style>
+  <w:style w:type="character" w:customStyle="1" w:styleId="contextmenucontainer">
+    <w:name w:val="contextmenucontainer"/>
+    <w:basedOn w:val="DefaultParagraphFont"/>
+    <w:rsid w:val="00B50275"/>
+  </w:style>
+  <w:style w:type="character" w:styleId="Strong">
+    <w:name w:val="Strong"/>
+    <w:basedOn w:val="DefaultParagraphFont"/>
+    <w:uiPriority w:val="22"/>
+    <w:qFormat/>
+    <w:rsid w:val="00B50275"/>
+    <w:rPr>
+      <w:b/>
+      <w:bCs/>
+    </w:rPr>
+  </w:style>
+  <w:style w:type="paragraph" w:styleId="Header">
+    <w:name w:val="header"/>
+    <w:basedOn w:val="Normal"/>
+    <w:link w:val="HeaderChar"/>
+    <w:uiPriority w:val="99"/>
+    <w:unhideWhenUsed/>
+    <w:rsid w:val="00496286"/>
+    <w:pPr>
+      <w:tabs>
+        <w:tab w:val="center" w:pos="4680"/>
+        <w:tab w:val="right" w:pos="9360"/>
+      </w:tabs>
+      <w:spacing w:after="0" w:line="240" w:lineRule="auto"/>
+    </w:pPr>
+  </w:style>
+  <w:style w:type="character" w:customStyle="1" w:styleId="HeaderChar">
+    <w:name w:val="Header Char"/>
+    <w:basedOn w:val="DefaultParagraphFont"/>
+    <w:link w:val="Header"/>
+    <w:uiPriority w:val="99"/>
+    <w:rsid w:val="00496286"/>
+  </w:style>
+  <w:style w:type="paragraph" w:styleId="Footer">
+    <w:name w:val="footer"/>
+    <w:basedOn w:val="Normal"/>
+    <w:link w:val="FooterChar"/>
+    <w:uiPriority w:val="99"/>
+    <w:unhideWhenUsed/>
+    <w:rsid w:val="00496286"/>
+    <w:pPr>
+      <w:tabs>
+        <w:tab w:val="center" w:pos="4680"/>
+        <w:tab w:val="right" w:pos="9360"/>
+      </w:tabs>
+      <w:spacing w:after="0" w:line="240" w:lineRule="auto"/>
+    </w:pPr>
+  </w:style>
+  <w:style w:type="character" w:customStyle="1" w:styleId="FooterChar">
+    <w:name w:val="Footer Char"/>
+    <w:basedOn w:val="DefaultParagraphFont"/>
+    <w:link w:val="Footer"/>
+    <w:uiPriority w:val="99"/>
+    <w:rsid w:val="00496286"/>
   </w:style>
 </w:styles>
 </file>

</xml_diff>